<commit_message>
CSS updates and report
Updated css search bar and added to report
</commit_message>
<xml_diff>
--- a/features_usability_report.docx
+++ b/features_usability_report.docx
@@ -317,63 +317,75 @@
         </w:rPr>
         <w:t>and quicker to find contacts that are regularly used.</w:t>
       </w:r>
-    </w:p>
-    <w:p>
-      <w:pPr>
-        <w:rPr>
-          <w:lang w:val="en-GB"/>
-        </w:rPr>
-      </w:pPr>
-    </w:p>
-    <w:p>
-      <w:pPr>
-        <w:pStyle w:val="Subtitle"/>
-        <w:rPr>
-          <w:lang w:val="en-GB"/>
-        </w:rPr>
-      </w:pPr>
-      <w:r>
-        <w:rPr>
-          <w:lang w:val="en-GB"/>
-        </w:rPr>
-        <w:t xml:space="preserve">JSON </w:t>
-      </w:r>
-      <w:r>
-        <w:rPr>
-          <w:lang w:val="en-GB"/>
-        </w:rPr>
-        <w:t xml:space="preserve">file </w:t>
-      </w:r>
-      <w:r>
-        <w:rPr>
-          <w:lang w:val="en-GB"/>
-        </w:rPr>
-        <w:t xml:space="preserve">and Faker </w:t>
-      </w:r>
-    </w:p>
-    <w:p>
-      <w:pPr>
-        <w:pStyle w:val="Subtitle"/>
-        <w:rPr>
-          <w:lang w:val="en-GB"/>
-        </w:rPr>
-      </w:pPr>
-    </w:p>
-    <w:p>
-      <w:pPr>
-        <w:pStyle w:val="Subtitle"/>
-        <w:rPr>
-          <w:lang w:val="en-GB"/>
-        </w:rPr>
-      </w:pPr>
-      <w:r>
-        <w:rPr>
-          <w:lang w:val="en-GB"/>
-        </w:rPr>
-        <w:t>Loading from JSON to client-side</w:t>
+      <w:r>
+        <w:rPr>
+          <w:lang w:val="en-GB"/>
+        </w:rPr>
+        <w:t xml:space="preserve"> This was something we wanted to include in our project if we had the time. We thought the ‘labels’ tag was also a good feature as it allowed users to filter through similar contacts and group them together.</w:t>
       </w:r>
       <w:bookmarkStart w:id="0" w:name="_GoBack"/>
       <w:bookmarkEnd w:id="0"/>
+      <w:r>
+        <w:rPr>
+          <w:lang w:val="en-GB"/>
+        </w:rPr>
+        <w:t xml:space="preserve"> </w:t>
+      </w:r>
+    </w:p>
+    <w:p>
+      <w:pPr>
+        <w:rPr>
+          <w:lang w:val="en-GB"/>
+        </w:rPr>
+      </w:pPr>
+    </w:p>
+    <w:p>
+      <w:pPr>
+        <w:pStyle w:val="Subtitle"/>
+        <w:rPr>
+          <w:lang w:val="en-GB"/>
+        </w:rPr>
+      </w:pPr>
+      <w:r>
+        <w:rPr>
+          <w:lang w:val="en-GB"/>
+        </w:rPr>
+        <w:t xml:space="preserve">JSON </w:t>
+      </w:r>
+      <w:r>
+        <w:rPr>
+          <w:lang w:val="en-GB"/>
+        </w:rPr>
+        <w:t xml:space="preserve">file </w:t>
+      </w:r>
+      <w:r>
+        <w:rPr>
+          <w:lang w:val="en-GB"/>
+        </w:rPr>
+        <w:t xml:space="preserve">and Faker </w:t>
+      </w:r>
+    </w:p>
+    <w:p>
+      <w:pPr>
+        <w:pStyle w:val="Subtitle"/>
+        <w:rPr>
+          <w:lang w:val="en-GB"/>
+        </w:rPr>
+      </w:pPr>
+    </w:p>
+    <w:p>
+      <w:pPr>
+        <w:pStyle w:val="Subtitle"/>
+        <w:rPr>
+          <w:lang w:val="en-GB"/>
+        </w:rPr>
+      </w:pPr>
+      <w:r>
+        <w:rPr>
+          <w:lang w:val="en-GB"/>
+        </w:rPr>
+        <w:t>Loading from JSON to client-side</w:t>
+      </w:r>
     </w:p>
     <w:p>
       <w:pPr>
@@ -473,29 +485,7 @@
         <w:rPr>
           <w:lang w:val="en-GB"/>
         </w:rPr>
-        <w:t xml:space="preserve">The </w:t>
-      </w:r>
-      <w:proofErr w:type="spellStart"/>
-      <w:proofErr w:type="gramStart"/>
-      <w:r>
-        <w:rPr>
-          <w:lang w:val="en-GB"/>
-        </w:rPr>
-        <w:t>sortTable</w:t>
-      </w:r>
-      <w:proofErr w:type="spellEnd"/>
-      <w:r>
-        <w:rPr>
-          <w:lang w:val="en-GB"/>
-        </w:rPr>
-        <w:t>(</w:t>
-      </w:r>
-      <w:proofErr w:type="gramEnd"/>
-      <w:r>
-        <w:rPr>
-          <w:lang w:val="en-GB"/>
-        </w:rPr>
-        <w:t>) is a while loop that goes through each row and looks at the table data (‘td’)</w:t>
+        <w:t>The sortTable() is a while loop that goes through each row and looks at the table data (‘td’)</w:t>
       </w:r>
       <w:r>
         <w:rPr>
@@ -576,6 +566,18 @@
         </w:rPr>
         <w:t xml:space="preserve">this project as it is useful for form layouts and the structured grid layout </w:t>
       </w:r>
+      <w:r>
+        <w:rPr>
+          <w:lang w:val="en-GB"/>
+        </w:rPr>
+        <w:t xml:space="preserve">is appropriate for </w:t>
+      </w:r>
+      <w:r>
+        <w:rPr>
+          <w:lang w:val="en-GB"/>
+        </w:rPr>
+        <w:t xml:space="preserve">our project. </w:t>
+      </w:r>
     </w:p>
     <w:p>
       <w:pPr>
@@ -609,46 +611,30 @@
         <w:rPr>
           <w:lang w:val="en-GB"/>
         </w:rPr>
-        <w:t xml:space="preserve">We decided to use GitHub for this project </w:t>
-      </w:r>
-      <w:proofErr w:type="gramStart"/>
-      <w:r>
-        <w:rPr>
-          <w:lang w:val="en-GB"/>
-        </w:rPr>
-        <w:t>in order to</w:t>
-      </w:r>
-      <w:proofErr w:type="gramEnd"/>
-      <w:r>
-        <w:rPr>
-          <w:lang w:val="en-GB"/>
-        </w:rPr>
-        <w:t xml:space="preserve"> keep track of our progress and monitor how well we were working as a team. We were able to connect to the same repository and both used GitHub Desktop to commit our updates.</w:t>
-      </w:r>
-    </w:p>
-    <w:p>
-      <w:pPr>
-        <w:pStyle w:val="Subtitle"/>
-        <w:rPr>
-          <w:lang w:val="en-GB"/>
-        </w:rPr>
-      </w:pPr>
-    </w:p>
-    <w:p>
-      <w:pPr>
-        <w:pStyle w:val="Subtitle"/>
-        <w:rPr>
-          <w:lang w:val="en-GB"/>
-        </w:rPr>
-      </w:pPr>
-      <w:proofErr w:type="spellStart"/>
+        <w:t>We decided to use GitHub for this project in order to keep track of our progress and monitor how well we were working as a team. We were able to connect to the same repository and both used GitHub Desktop to commit our updates.</w:t>
+      </w:r>
+    </w:p>
+    <w:p>
+      <w:pPr>
+        <w:pStyle w:val="Subtitle"/>
+        <w:rPr>
+          <w:lang w:val="en-GB"/>
+        </w:rPr>
+      </w:pPr>
+    </w:p>
+    <w:p>
+      <w:pPr>
+        <w:pStyle w:val="Subtitle"/>
+        <w:rPr>
+          <w:lang w:val="en-GB"/>
+        </w:rPr>
+      </w:pPr>
       <w:r>
         <w:rPr>
           <w:lang w:val="en-GB"/>
         </w:rPr>
         <w:t>Package.json</w:t>
       </w:r>
-      <w:proofErr w:type="spellEnd"/>
     </w:p>
     <w:p>
       <w:pPr>
@@ -1702,7 +1688,7 @@
 </file>
 
 <file path=customXml/itemProps1.xml><?xml version="1.0" encoding="utf-8"?>
-<ds:datastoreItem xmlns:ds="http://schemas.openxmlformats.org/officeDocument/2006/customXml" ds:itemID="{8BFB5322-B402-5F48-AEDB-F0EE09657C99}">
+<ds:datastoreItem xmlns:ds="http://schemas.openxmlformats.org/officeDocument/2006/customXml" ds:itemID="{DE3EF079-B990-5643-A7A6-0789B706F3AC}">
   <ds:schemaRefs>
     <ds:schemaRef ds:uri="http://schemas.openxmlformats.org/officeDocument/2006/bibliography"/>
   </ds:schemaRefs>

</xml_diff>